<commit_message>
#update: - cap nhat tai lieu;
</commit_message>
<xml_diff>
--- a/documents/sso-document.docx
+++ b/documents/sso-document.docx
@@ -3179,10 +3179,10 @@
             <v:path o:extrusionok="f" gradientshapeok="t" o:connecttype="rect"/>
             <o:lock v:ext="edit" aspectratio="t"/>
           </v:shapetype>
-          <v:shape id="_x0000_i1025" type="#_x0000_t75" style="width:280.3pt;height:151.3pt" o:ole="">
+          <v:shape id="_x0000_i1025" type="#_x0000_t75" style="width:280.55pt;height:151.15pt" o:ole="">
             <v:imagedata r:id="rId8" o:title=""/>
           </v:shape>
-          <o:OLEObject Type="Embed" ProgID="Visio.Drawing.15" ShapeID="_x0000_i1025" DrawAspect="Content" ObjectID="_1780431959" r:id="rId9"/>
+          <o:OLEObject Type="Embed" ProgID="Visio.Drawing.15" ShapeID="_x0000_i1025" DrawAspect="Content" ObjectID="_1780464697" r:id="rId9"/>
         </w:object>
       </w:r>
     </w:p>
@@ -4811,6 +4811,14 @@
           <w:b/>
           <w:bCs/>
         </w:rPr>
+        <w:t>f</w:t>
+      </w:r>
+      <w:r>
+        <w:rPr>
+          <w:rFonts w:ascii="Times New Roman" w:hAnsi="Times New Roman" w:cs="Times New Roman"/>
+          <w:b/>
+          <w:bCs/>
+        </w:rPr>
         <w:t>API</w:t>
       </w:r>
       <w:r>
@@ -6882,7 +6890,19 @@
         <w:rPr>
           <w:rFonts w:ascii="Times New Roman" w:hAnsi="Times New Roman" w:cs="Times New Roman"/>
         </w:rPr>
-        <w:t>The child service application is currently using the default stateful mechanism (using session-id)</w:t>
+        <w:t xml:space="preserve">The </w:t>
+      </w:r>
+      <w:r>
+        <w:rPr>
+          <w:rFonts w:ascii="Times New Roman" w:hAnsi="Times New Roman" w:cs="Times New Roman"/>
+        </w:rPr>
+        <w:t>sub-</w:t>
+      </w:r>
+      <w:r>
+        <w:rPr>
+          <w:rFonts w:ascii="Times New Roman" w:hAnsi="Times New Roman" w:cs="Times New Roman"/>
+        </w:rPr>
+        <w:t>service application is currently using the default stateful mechanism (using session-id)</w:t>
       </w:r>
     </w:p>
     <w:p>

</xml_diff>